<commit_message>
Update homepage content strategy
- Update hero section with new messaging focused on saving 10-20 hours per week
- Replace generic AI automation copy with specific small business benefits
- Add bullet points highlighting key automation areas
- Transform services section to focus on practical business time-wasters
- Reduce services from 6 to 4 most relevant offerings
- Add Inter font family for improved typography
- Implement hero section typography system with gradient accents
- Add custom CTA button styling with hover effects
- Ensure mobile responsiveness for all new typography elements

🤖 Generated with [Claude Code](https://claude.ai/code)

Co-Authored-By: Claude <noreply@anthropic.com>
</commit_message>
<xml_diff>
--- a/tools_setup_IAM.docx
+++ b/tools_setup_IAM.docx
@@ -120,7 +120,86 @@
         </w:rPr>
       </w:pPr>
     </w:p>
+    <w:p>
+      <w:pPr>
+        <w:rPr>
+          <w:rFonts w:ascii="Courier New" w:hAnsi="Courier New" w:cs="Courier New"/>
+          <w:color w:val="BDECFF"/>
+          <w:kern w:val="0"/>
+        </w:rPr>
+      </w:pPr>
+      <w:r>
+        <w:rPr>
+          <w:rFonts w:ascii="Courier New" w:hAnsi="Courier New" w:cs="Courier New"/>
+          <w:color w:val="BDECFF"/>
+          <w:kern w:val="0"/>
+        </w:rPr>
+        <w:t xml:space="preserve">Sentry </w:t>
+      </w:r>
+    </w:p>
+    <w:p>
+      <w:pPr>
+        <w:rPr>
+          <w:rFonts w:ascii="Courier New" w:hAnsi="Courier New" w:cs="Courier New"/>
+          <w:color w:val="BDECFF"/>
+          <w:kern w:val="0"/>
+        </w:rPr>
+      </w:pPr>
+    </w:p>
+    <w:p>
+      <w:pPr>
+        <w:shd w:val="clear" w:color="auto" w:fill="2C2433"/>
+        <w:tabs>
+          <w:tab w:val="left" w:pos="916"/>
+          <w:tab w:val="left" w:pos="1832"/>
+          <w:tab w:val="left" w:pos="2748"/>
+          <w:tab w:val="left" w:pos="3664"/>
+          <w:tab w:val="left" w:pos="4580"/>
+          <w:tab w:val="left" w:pos="5496"/>
+          <w:tab w:val="left" w:pos="6412"/>
+          <w:tab w:val="left" w:pos="7328"/>
+          <w:tab w:val="left" w:pos="8244"/>
+          <w:tab w:val="left" w:pos="9160"/>
+          <w:tab w:val="left" w:pos="10076"/>
+          <w:tab w:val="left" w:pos="10992"/>
+          <w:tab w:val="left" w:pos="11908"/>
+          <w:tab w:val="left" w:pos="12824"/>
+          <w:tab w:val="left" w:pos="13740"/>
+          <w:tab w:val="left" w:pos="14656"/>
+        </w:tabs>
+        <w:rPr>
+          <w:rFonts w:ascii="Roboto Mono" w:eastAsia="Times New Roman" w:hAnsi="Roboto Mono" w:cs="Courier New"/>
+          <w:kern w:val="0"/>
+          <w:sz w:val="20"/>
+          <w:szCs w:val="20"/>
+          <w:lang w:eastAsia="en-GB"/>
+          <w14:ligatures w14:val="none"/>
+        </w:rPr>
+      </w:pPr>
+      <w:r>
+        <w:rPr>
+          <w:rFonts w:ascii="Roboto Mono" w:eastAsia="Times New Roman" w:hAnsi="Roboto Mono" w:cs="Courier New"/>
+          <w:kern w:val="0"/>
+          <w:sz w:val="20"/>
+          <w:szCs w:val="20"/>
+          <w:bdr w:val="none" w:sz="0" w:space="0" w:color="auto" w:frame="1"/>
+          <w:lang w:eastAsia="en-GB"/>
+          <w14:ligatures w14:val="none"/>
+        </w:rPr>
+        <w:t>https://55fe7a682983e806dd00c508a9e98f9a@o4509949918511104.ingest.de.sentry.io/4509949926047824</w:t>
+      </w:r>
+    </w:p>
     <w:p/>
+    <w:p>
+      <w:r>
+        <w:t xml:space="preserve">Resend </w:t>
+      </w:r>
+    </w:p>
+    <w:p>
+      <w:r>
+        <w:t>re_2X9jnwWs_F6rr1tHHEmnQ7mUFbMY99oGv</w:t>
+      </w:r>
+    </w:p>
     <w:sectPr>
       <w:pgSz w:w="11906" w:h="16838"/>
       <w:pgMar w:top="1440" w:right="1440" w:bottom="1440" w:left="1440" w:header="708" w:footer="708" w:gutter="0"/>
@@ -1066,6 +1145,64 @@
       <w:shd w:val="clear" w:color="auto" w:fill="E1DFDD"/>
     </w:rPr>
   </w:style>
+  <w:style w:type="paragraph" w:styleId="HTMLPreformatted">
+    <w:name w:val="HTML Preformatted"/>
+    <w:basedOn w:val="Normal"/>
+    <w:link w:val="HTMLPreformattedChar"/>
+    <w:uiPriority w:val="99"/>
+    <w:semiHidden/>
+    <w:unhideWhenUsed/>
+    <w:rsid w:val="00152269"/>
+    <w:pPr>
+      <w:tabs>
+        <w:tab w:val="left" w:pos="916"/>
+        <w:tab w:val="left" w:pos="1832"/>
+        <w:tab w:val="left" w:pos="2748"/>
+        <w:tab w:val="left" w:pos="3664"/>
+        <w:tab w:val="left" w:pos="4580"/>
+        <w:tab w:val="left" w:pos="5496"/>
+        <w:tab w:val="left" w:pos="6412"/>
+        <w:tab w:val="left" w:pos="7328"/>
+        <w:tab w:val="left" w:pos="8244"/>
+        <w:tab w:val="left" w:pos="9160"/>
+        <w:tab w:val="left" w:pos="10076"/>
+        <w:tab w:val="left" w:pos="10992"/>
+        <w:tab w:val="left" w:pos="11908"/>
+        <w:tab w:val="left" w:pos="12824"/>
+        <w:tab w:val="left" w:pos="13740"/>
+        <w:tab w:val="left" w:pos="14656"/>
+      </w:tabs>
+    </w:pPr>
+    <w:rPr>
+      <w:rFonts w:ascii="Courier New" w:eastAsia="Times New Roman" w:hAnsi="Courier New" w:cs="Courier New"/>
+      <w:kern w:val="0"/>
+      <w:sz w:val="20"/>
+      <w:szCs w:val="20"/>
+      <w:lang w:eastAsia="en-GB"/>
+      <w14:ligatures w14:val="none"/>
+    </w:rPr>
+  </w:style>
+  <w:style w:type="character" w:customStyle="1" w:styleId="HTMLPreformattedChar">
+    <w:name w:val="HTML Preformatted Char"/>
+    <w:basedOn w:val="DefaultParagraphFont"/>
+    <w:link w:val="HTMLPreformatted"/>
+    <w:uiPriority w:val="99"/>
+    <w:semiHidden/>
+    <w:rsid w:val="00152269"/>
+    <w:rPr>
+      <w:rFonts w:ascii="Courier New" w:eastAsia="Times New Roman" w:hAnsi="Courier New" w:cs="Courier New"/>
+      <w:kern w:val="0"/>
+      <w:sz w:val="20"/>
+      <w:szCs w:val="20"/>
+      <w:lang w:eastAsia="en-GB"/>
+      <w14:ligatures w14:val="none"/>
+    </w:rPr>
+  </w:style>
+  <w:style w:type="character" w:customStyle="1" w:styleId="token">
+    <w:name w:val="token"/>
+    <w:basedOn w:val="DefaultParagraphFont"/>
+    <w:rsid w:val="00152269"/>
+  </w:style>
 </w:styles>
 </file>
 

</xml_diff>